<commit_message>
made erp/pos/crm dropdown working - navigate, done some ui fixes
</commit_message>
<xml_diff>
--- a/docs/Questions_20230212.docx
+++ b/docs/Questions_20230212.docx
@@ -13,10 +13,7 @@
         <w:t>I have some questions about your project.</w:t>
       </w:r>
     </w:p>
-    <w:p>
-      <w:bookmarkStart w:id="0" w:name="_GoBack"/>
-      <w:bookmarkEnd w:id="0"/>
-    </w:p>
+    <w:p/>
     <w:p>
       <w:pPr>
         <w:pStyle w:val="ListParagraph"/>
@@ -28,6 +25,8 @@
       <w:r>
         <w:t>There’s no setting page. Give me the design.</w:t>
       </w:r>
+      <w:bookmarkStart w:id="0" w:name="_GoBack"/>
+      <w:bookmarkEnd w:id="0"/>
     </w:p>
     <w:p>
       <w:pPr>
@@ -110,6 +109,9 @@
       <w:r>
         <w:br/>
         <w:t>At least authorization – username and password working.</w:t>
+      </w:r>
+      <w:r>
+        <w:tab/>
       </w:r>
     </w:p>
     <w:sectPr>

</xml_diff>